<commit_message>
Clean Version ReadXml and New Card
Version Corigée avec lecture XML et nouveau visuel des cartes
</commit_message>
<xml_diff>
--- a/GameDesign/[Game Concept] Heroic Age.docx
+++ b/GameDesign/[Game Concept] Heroic Age.docx
@@ -1855,7 +1855,25 @@
           <w:sz w:val="20"/>
           <w:szCs w:val="20"/>
         </w:rPr>
-        <w:t>La possibilité de construire et manier son deck de façon originale. Une armée de catapultes ou une armée composée uniquement d’archers. Le joueur peut exprimer son art de la guerre aussi farfelu soit ses idées.</w:t>
+        <w:t xml:space="preserve">La possibilité de construire et manier son </w:t>
+      </w:r>
+      <w:proofErr w:type="spellStart"/>
+      <w:r>
+        <w:rPr>
+          <w:rFonts w:asciiTheme="majorHAnsi" w:hAnsiTheme="majorHAnsi" w:cstheme="majorHAnsi"/>
+          <w:sz w:val="20"/>
+          <w:szCs w:val="20"/>
+        </w:rPr>
+        <w:t>deck</w:t>
+      </w:r>
+      <w:proofErr w:type="spellEnd"/>
+      <w:r>
+        <w:rPr>
+          <w:rFonts w:asciiTheme="majorHAnsi" w:hAnsiTheme="majorHAnsi" w:cstheme="majorHAnsi"/>
+          <w:sz w:val="20"/>
+          <w:szCs w:val="20"/>
+        </w:rPr>
+        <w:t xml:space="preserve"> de façon originale. Une armée de catapultes ou une armée composée uniquement d’archers. Le joueur peut exprimer son art de la guerre aussi farfelu soit ses idées.</w:t>
       </w:r>
     </w:p>
     <w:p>
@@ -2186,6 +2204,7 @@
         </w:rPr>
         <w:t xml:space="preserve">Le joueur a au préalable construit son </w:t>
       </w:r>
+      <w:proofErr w:type="spellStart"/>
       <w:r>
         <w:rPr>
           <w:i/>
@@ -2193,6 +2212,7 @@
         </w:rPr>
         <w:t>deck</w:t>
       </w:r>
+      <w:proofErr w:type="spellEnd"/>
       <w:r>
         <w:rPr>
           <w:i/>
@@ -10485,14 +10505,10 @@
     <w:p>
       <w:pPr>
         <w:pStyle w:val="Sansinterligne"/>
-        <w:numPr>
-          <w:ilvl w:val="0"/>
-          <w:numId w:val="13"/>
-        </w:numPr>
         <w:tabs>
           <w:tab w:val="left" w:pos="7371"/>
         </w:tabs>
-        <w:ind w:right="1371"/>
+        <w:ind w:right="1371" w:firstLine="993"/>
         <w:rPr>
           <w:b/>
           <w:u w:val="single"/>
@@ -10572,7 +10588,6 @@
         <w:ind w:right="237"/>
         <w:jc w:val="center"/>
       </w:pPr>
-      <w:bookmarkStart w:id="0" w:name="_GoBack"/>
       <w:r>
         <w:rPr>
           <w:noProof/>
@@ -10627,7 +10642,6 @@
           </wp:inline>
         </w:drawing>
       </w:r>
-      <w:bookmarkEnd w:id="0"/>
     </w:p>
     <w:p>
       <w:pPr>
@@ -10792,6 +10806,8 @@
           <w:i/>
         </w:rPr>
       </w:pPr>
+      <w:bookmarkStart w:id="0" w:name="_GoBack"/>
+      <w:bookmarkEnd w:id="0"/>
       <w:r>
         <w:rPr>
           <w:i/>
@@ -10893,8 +10909,8 @@
         </w:rPr>
         <w:drawing>
           <wp:inline distT="0" distB="0" distL="0" distR="0">
-            <wp:extent cx="3985649" cy="4002447"/>
-            <wp:effectExtent l="114300" t="57150" r="91440" b="150495"/>
+            <wp:extent cx="4225358" cy="4243166"/>
+            <wp:effectExtent l="76200" t="76200" r="137160" b="138430"/>
             <wp:docPr id="55" name="Image 55"/>
             <wp:cNvGraphicFramePr>
               <a:graphicFrameLocks xmlns:a="http://schemas.openxmlformats.org/drawingml/2006/main" noChangeAspect="1"/>
@@ -10924,322 +10940,31 @@
                   <pic:spPr bwMode="auto">
                     <a:xfrm>
                       <a:off x="0" y="0"/>
-                      <a:ext cx="3990633" cy="4007452"/>
+                      <a:ext cx="4225586" cy="4243395"/>
                     </a:xfrm>
-                    <a:prstGeom prst="roundRect">
-                      <a:avLst>
-                        <a:gd name="adj" fmla="val 16667"/>
-                      </a:avLst>
+                    <a:prstGeom prst="rect">
+                      <a:avLst/>
                     </a:prstGeom>
-                    <a:ln>
-                      <a:noFill/>
+                    <a:ln w="38100" cap="sq">
+                      <a:solidFill>
+                        <a:srgbClr val="000000"/>
+                      </a:solidFill>
+                      <a:prstDash val="solid"/>
+                      <a:miter lim="800000"/>
                     </a:ln>
                     <a:effectLst>
-                      <a:outerShdw blurRad="76200" dist="38100" dir="7800000" algn="tl" rotWithShape="0">
+                      <a:outerShdw blurRad="50800" dist="38100" dir="2700000" algn="tl" rotWithShape="0">
                         <a:srgbClr val="000000">
-                          <a:alpha val="40000"/>
+                          <a:alpha val="43000"/>
                         </a:srgbClr>
                       </a:outerShdw>
                     </a:effectLst>
-                    <a:scene3d>
-                      <a:camera prst="orthographicFront"/>
-                      <a:lightRig rig="contrasting" dir="t">
-                        <a:rot lat="0" lon="0" rev="4200000"/>
-                      </a:lightRig>
-                    </a:scene3d>
-                    <a:sp3d prstMaterial="plastic">
-                      <a:bevelT w="381000" h="114300" prst="relaxedInset"/>
-                      <a:contourClr>
-                        <a:srgbClr val="969696"/>
-                      </a:contourClr>
-                    </a:sp3d>
                   </pic:spPr>
                 </pic:pic>
               </a:graphicData>
             </a:graphic>
           </wp:inline>
         </w:drawing>
-      </w:r>
-    </w:p>
-    <w:p>
-      <w:pPr>
-        <w:pStyle w:val="Sansinterligne"/>
-        <w:tabs>
-          <w:tab w:val="left" w:pos="7371"/>
-        </w:tabs>
-        <w:ind w:right="237"/>
-        <w:jc w:val="center"/>
-        <w:rPr>
-          <w:color w:val="FF0000"/>
-        </w:rPr>
-      </w:pPr>
-    </w:p>
-    <w:p>
-      <w:pPr>
-        <w:pStyle w:val="Sansinterligne"/>
-        <w:tabs>
-          <w:tab w:val="left" w:pos="7371"/>
-        </w:tabs>
-        <w:ind w:right="237"/>
-        <w:jc w:val="center"/>
-        <w:rPr>
-          <w:color w:val="FF0000"/>
-        </w:rPr>
-      </w:pPr>
-    </w:p>
-    <w:p>
-      <w:pPr>
-        <w:pStyle w:val="Sansinterligne"/>
-        <w:rPr>
-          <w:rFonts w:asciiTheme="majorHAnsi" w:hAnsiTheme="majorHAnsi" w:cstheme="majorHAnsi"/>
-          <w:b/>
-          <w:sz w:val="20"/>
-          <w:szCs w:val="20"/>
-        </w:rPr>
-      </w:pPr>
-      <w:r>
-        <w:rPr>
-          <w:rFonts w:asciiTheme="majorHAnsi" w:hAnsiTheme="majorHAnsi" w:cstheme="majorHAnsi"/>
-          <w:b/>
-          <w:sz w:val="20"/>
-          <w:szCs w:val="20"/>
-        </w:rPr>
-        <w:t xml:space="preserve">Descriptions des différents menus </w:t>
-      </w:r>
-      <w:r>
-        <w:rPr>
-          <w:rFonts w:asciiTheme="majorHAnsi" w:hAnsiTheme="majorHAnsi" w:cstheme="majorHAnsi"/>
-          <w:b/>
-          <w:sz w:val="20"/>
-          <w:szCs w:val="20"/>
-        </w:rPr>
-        <w:t>:</w:t>
-      </w:r>
-    </w:p>
-    <w:p>
-      <w:pPr>
-        <w:pStyle w:val="Sansinterligne"/>
-        <w:rPr>
-          <w:rFonts w:asciiTheme="majorHAnsi" w:hAnsiTheme="majorHAnsi" w:cstheme="majorHAnsi"/>
-          <w:b/>
-          <w:sz w:val="20"/>
-          <w:szCs w:val="20"/>
-        </w:rPr>
-      </w:pPr>
-    </w:p>
-    <w:p>
-      <w:pPr>
-        <w:pStyle w:val="Sansinterligne"/>
-        <w:tabs>
-          <w:tab w:val="left" w:pos="7371"/>
-        </w:tabs>
-        <w:ind w:right="237"/>
-        <w:rPr>
-          <w:color w:val="FF0000"/>
-        </w:rPr>
-      </w:pPr>
-    </w:p>
-    <w:p>
-      <w:pPr>
-        <w:pStyle w:val="Sansinterligne"/>
-        <w:tabs>
-          <w:tab w:val="left" w:pos="7371"/>
-        </w:tabs>
-        <w:ind w:right="237"/>
-        <w:rPr>
-          <w:color w:val="FF0000"/>
-        </w:rPr>
-      </w:pPr>
-      <w:r>
-        <w:rPr>
-          <w:color w:val="FF0000"/>
-        </w:rPr>
-        <w:tab/>
-      </w:r>
-    </w:p>
-    <w:p>
-      <w:pPr>
-        <w:pStyle w:val="Sansinterligne"/>
-        <w:tabs>
-          <w:tab w:val="left" w:pos="1276"/>
-        </w:tabs>
-        <w:ind w:right="237"/>
-      </w:pPr>
-      <w:r>
-        <w:rPr>
-          <w:i/>
-        </w:rPr>
-        <w:tab/>
-      </w:r>
-      <w:r>
-        <w:rPr>
-          <w:b/>
-        </w:rPr>
-        <w:t>Game :</w:t>
-      </w:r>
-      <w:r>
-        <w:rPr>
-          <w:i/>
-        </w:rPr>
-        <w:t xml:space="preserve"> </w:t>
-      </w:r>
-      <w:r>
-        <w:t xml:space="preserve">Plateau du jeu, contient la totalité du jeu. </w:t>
-      </w:r>
-    </w:p>
-    <w:p>
-      <w:pPr>
-        <w:pStyle w:val="Sansinterligne"/>
-        <w:tabs>
-          <w:tab w:val="left" w:pos="1276"/>
-        </w:tabs>
-        <w:ind w:right="237"/>
-      </w:pPr>
-    </w:p>
-    <w:p>
-      <w:pPr>
-        <w:pStyle w:val="Sansinterligne"/>
-        <w:tabs>
-          <w:tab w:val="left" w:pos="1276"/>
-        </w:tabs>
-        <w:ind w:left="1276" w:right="237"/>
-      </w:pPr>
-      <w:r>
-        <w:rPr>
-          <w:b/>
-        </w:rPr>
-        <w:t>Main Menu :</w:t>
-      </w:r>
-      <w:r>
-        <w:rPr>
-          <w:b/>
-        </w:rPr>
-        <w:t xml:space="preserve"> </w:t>
-      </w:r>
-      <w:r>
-        <w:t xml:space="preserve">Menu principal du jeu. </w:t>
-      </w:r>
-      <w:r>
-        <w:t>Egalement l</w:t>
-      </w:r>
-      <w:r>
-        <w:t>’écran de démarrage et les directions vers la totalité des menus disponibles du jeu.</w:t>
-      </w:r>
-    </w:p>
-    <w:p>
-      <w:pPr>
-        <w:pStyle w:val="Sansinterligne"/>
-        <w:tabs>
-          <w:tab w:val="left" w:pos="1276"/>
-        </w:tabs>
-        <w:ind w:left="1276" w:right="237"/>
-      </w:pPr>
-    </w:p>
-    <w:p>
-      <w:pPr>
-        <w:pStyle w:val="Sansinterligne"/>
-        <w:tabs>
-          <w:tab w:val="left" w:pos="1276"/>
-        </w:tabs>
-        <w:ind w:left="1276" w:right="237"/>
-      </w:pPr>
-      <w:r>
-        <w:rPr>
-          <w:b/>
-        </w:rPr>
-        <w:t xml:space="preserve">Liste des cartes : </w:t>
-      </w:r>
-      <w:r>
-        <w:t>Inventaire du joueur. Contient le deck de cartes du joueur ainsi que les cartes qu’il a pu débloquer.</w:t>
-      </w:r>
-    </w:p>
-    <w:p>
-      <w:pPr>
-        <w:pStyle w:val="Sansinterligne"/>
-        <w:tabs>
-          <w:tab w:val="left" w:pos="1276"/>
-        </w:tabs>
-        <w:ind w:left="1276" w:right="237"/>
-      </w:pPr>
-    </w:p>
-    <w:p>
-      <w:pPr>
-        <w:pStyle w:val="Sansinterligne"/>
-        <w:tabs>
-          <w:tab w:val="left" w:pos="1276"/>
-        </w:tabs>
-        <w:ind w:left="1276" w:right="237"/>
-      </w:pPr>
-      <w:r>
-        <w:rPr>
-          <w:b/>
-        </w:rPr>
-        <w:t xml:space="preserve">Option : </w:t>
-      </w:r>
-      <w:r>
-        <w:t>Liste des options disponibles pour le joueur.</w:t>
-      </w:r>
-    </w:p>
-    <w:p>
-      <w:pPr>
-        <w:pStyle w:val="Sansinterligne"/>
-        <w:tabs>
-          <w:tab w:val="left" w:pos="1276"/>
-        </w:tabs>
-        <w:ind w:left="1276" w:right="237"/>
-      </w:pPr>
-    </w:p>
-    <w:p>
-      <w:pPr>
-        <w:pStyle w:val="Sansinterligne"/>
-        <w:tabs>
-          <w:tab w:val="left" w:pos="1276"/>
-        </w:tabs>
-        <w:ind w:left="1276" w:right="237"/>
-      </w:pPr>
-      <w:r>
-        <w:rPr>
-          <w:b/>
-        </w:rPr>
-        <w:t xml:space="preserve">Crédit : </w:t>
-      </w:r>
-      <w:r>
-        <w:t>Crédit avec le nom des concepteurs du jeu.</w:t>
-      </w:r>
-    </w:p>
-    <w:p>
-      <w:pPr>
-        <w:pStyle w:val="Sansinterligne"/>
-        <w:tabs>
-          <w:tab w:val="left" w:pos="1276"/>
-        </w:tabs>
-        <w:ind w:left="1276" w:right="237"/>
-      </w:pPr>
-    </w:p>
-    <w:p>
-      <w:pPr>
-        <w:pStyle w:val="Sansinterligne"/>
-        <w:tabs>
-          <w:tab w:val="left" w:pos="1276"/>
-        </w:tabs>
-        <w:ind w:left="1276" w:right="237"/>
-      </w:pPr>
-      <w:r>
-        <w:rPr>
-          <w:b/>
-        </w:rPr>
-        <w:t>Tutorial :</w:t>
-      </w:r>
-      <w:r>
-        <w:t xml:space="preserve"> Tutorial avec les explications du jeu et d’une partie. (Possibilité de réutiliser le « </w:t>
-      </w:r>
-      <w:proofErr w:type="spellStart"/>
-      <w:r>
-        <w:t>Board</w:t>
-      </w:r>
-      <w:proofErr w:type="spellEnd"/>
-      <w:r>
-        <w:t> » pour faire un tutorial interactif)</w:t>
       </w:r>
     </w:p>
     <w:sectPr>
@@ -11882,119 +11607,6 @@
     </w:lvl>
   </w:abstractNum>
   <w:abstractNum w:abstractNumId="6">
-    <w:nsid w:val="5AA37823"/>
-    <w:multiLevelType w:val="hybridMultilevel"/>
-    <w:tmpl w:val="50A4FF8A"/>
-    <w:lvl w:ilvl="0" w:tplc="040C0009">
-      <w:start w:val="1"/>
-      <w:numFmt w:val="bullet"/>
-      <w:lvlText w:val=""/>
-      <w:lvlJc w:val="left"/>
-      <w:pPr>
-        <w:ind w:left="1713" w:hanging="360"/>
-      </w:pPr>
-      <w:rPr>
-        <w:rFonts w:ascii="Wingdings" w:hAnsi="Wingdings" w:hint="default"/>
-      </w:rPr>
-    </w:lvl>
-    <w:lvl w:ilvl="1" w:tplc="040C0003" w:tentative="1">
-      <w:start w:val="1"/>
-      <w:numFmt w:val="bullet"/>
-      <w:lvlText w:val="o"/>
-      <w:lvlJc w:val="left"/>
-      <w:pPr>
-        <w:ind w:left="2433" w:hanging="360"/>
-      </w:pPr>
-      <w:rPr>
-        <w:rFonts w:ascii="Courier New" w:hAnsi="Courier New" w:cs="Courier New" w:hint="default"/>
-      </w:rPr>
-    </w:lvl>
-    <w:lvl w:ilvl="2" w:tplc="040C0005" w:tentative="1">
-      <w:start w:val="1"/>
-      <w:numFmt w:val="bullet"/>
-      <w:lvlText w:val=""/>
-      <w:lvlJc w:val="left"/>
-      <w:pPr>
-        <w:ind w:left="3153" w:hanging="360"/>
-      </w:pPr>
-      <w:rPr>
-        <w:rFonts w:ascii="Wingdings" w:hAnsi="Wingdings" w:hint="default"/>
-      </w:rPr>
-    </w:lvl>
-    <w:lvl w:ilvl="3" w:tplc="040C0001" w:tentative="1">
-      <w:start w:val="1"/>
-      <w:numFmt w:val="bullet"/>
-      <w:lvlText w:val=""/>
-      <w:lvlJc w:val="left"/>
-      <w:pPr>
-        <w:ind w:left="3873" w:hanging="360"/>
-      </w:pPr>
-      <w:rPr>
-        <w:rFonts w:ascii="Symbol" w:hAnsi="Symbol" w:hint="default"/>
-      </w:rPr>
-    </w:lvl>
-    <w:lvl w:ilvl="4" w:tplc="040C0003" w:tentative="1">
-      <w:start w:val="1"/>
-      <w:numFmt w:val="bullet"/>
-      <w:lvlText w:val="o"/>
-      <w:lvlJc w:val="left"/>
-      <w:pPr>
-        <w:ind w:left="4593" w:hanging="360"/>
-      </w:pPr>
-      <w:rPr>
-        <w:rFonts w:ascii="Courier New" w:hAnsi="Courier New" w:cs="Courier New" w:hint="default"/>
-      </w:rPr>
-    </w:lvl>
-    <w:lvl w:ilvl="5" w:tplc="040C0005" w:tentative="1">
-      <w:start w:val="1"/>
-      <w:numFmt w:val="bullet"/>
-      <w:lvlText w:val=""/>
-      <w:lvlJc w:val="left"/>
-      <w:pPr>
-        <w:ind w:left="5313" w:hanging="360"/>
-      </w:pPr>
-      <w:rPr>
-        <w:rFonts w:ascii="Wingdings" w:hAnsi="Wingdings" w:hint="default"/>
-      </w:rPr>
-    </w:lvl>
-    <w:lvl w:ilvl="6" w:tplc="040C0001" w:tentative="1">
-      <w:start w:val="1"/>
-      <w:numFmt w:val="bullet"/>
-      <w:lvlText w:val=""/>
-      <w:lvlJc w:val="left"/>
-      <w:pPr>
-        <w:ind w:left="6033" w:hanging="360"/>
-      </w:pPr>
-      <w:rPr>
-        <w:rFonts w:ascii="Symbol" w:hAnsi="Symbol" w:hint="default"/>
-      </w:rPr>
-    </w:lvl>
-    <w:lvl w:ilvl="7" w:tplc="040C0003" w:tentative="1">
-      <w:start w:val="1"/>
-      <w:numFmt w:val="bullet"/>
-      <w:lvlText w:val="o"/>
-      <w:lvlJc w:val="left"/>
-      <w:pPr>
-        <w:ind w:left="6753" w:hanging="360"/>
-      </w:pPr>
-      <w:rPr>
-        <w:rFonts w:ascii="Courier New" w:hAnsi="Courier New" w:cs="Courier New" w:hint="default"/>
-      </w:rPr>
-    </w:lvl>
-    <w:lvl w:ilvl="8" w:tplc="040C0005" w:tentative="1">
-      <w:start w:val="1"/>
-      <w:numFmt w:val="bullet"/>
-      <w:lvlText w:val=""/>
-      <w:lvlJc w:val="left"/>
-      <w:pPr>
-        <w:ind w:left="7473" w:hanging="360"/>
-      </w:pPr>
-      <w:rPr>
-        <w:rFonts w:ascii="Wingdings" w:hAnsi="Wingdings" w:hint="default"/>
-      </w:rPr>
-    </w:lvl>
-  </w:abstractNum>
-  <w:abstractNum w:abstractNumId="7">
     <w:nsid w:val="601B26EA"/>
     <w:multiLevelType w:val="hybridMultilevel"/>
     <w:tmpl w:val="0024AD56"/>
@@ -12080,7 +11692,7 @@
       </w:pPr>
     </w:lvl>
   </w:abstractNum>
-  <w:abstractNum w:abstractNumId="8">
+  <w:abstractNum w:abstractNumId="7">
     <w:nsid w:val="637726F7"/>
     <w:multiLevelType w:val="hybridMultilevel"/>
     <w:tmpl w:val="0024AD56"/>
@@ -12166,7 +11778,7 @@
       </w:pPr>
     </w:lvl>
   </w:abstractNum>
-  <w:abstractNum w:abstractNumId="9">
+  <w:abstractNum w:abstractNumId="8">
     <w:nsid w:val="675D197F"/>
     <w:multiLevelType w:val="hybridMultilevel"/>
     <w:tmpl w:val="198C91B2"/>
@@ -12252,7 +11864,7 @@
       </w:pPr>
     </w:lvl>
   </w:abstractNum>
-  <w:abstractNum w:abstractNumId="10">
+  <w:abstractNum w:abstractNumId="9">
     <w:nsid w:val="6C6C315A"/>
     <w:multiLevelType w:val="hybridMultilevel"/>
     <w:tmpl w:val="2A2EB414"/>
@@ -12364,7 +11976,7 @@
       </w:rPr>
     </w:lvl>
   </w:abstractNum>
-  <w:abstractNum w:abstractNumId="11">
+  <w:abstractNum w:abstractNumId="10">
     <w:nsid w:val="702633C2"/>
     <w:multiLevelType w:val="hybridMultilevel"/>
     <w:tmpl w:val="0024AD56"/>
@@ -12450,7 +12062,7 @@
       </w:pPr>
     </w:lvl>
   </w:abstractNum>
-  <w:abstractNum w:abstractNumId="12">
+  <w:abstractNum w:abstractNumId="11">
     <w:nsid w:val="741E69F2"/>
     <w:multiLevelType w:val="hybridMultilevel"/>
     <w:tmpl w:val="6C14C5C4"/>
@@ -12546,13 +12158,13 @@
     <w:abstractNumId w:val="1"/>
   </w:num>
   <w:num w:numId="3">
-    <w:abstractNumId w:val="7"/>
+    <w:abstractNumId w:val="6"/>
   </w:num>
   <w:num w:numId="4">
-    <w:abstractNumId w:val="10"/>
+    <w:abstractNumId w:val="9"/>
   </w:num>
   <w:num w:numId="5">
-    <w:abstractNumId w:val="8"/>
+    <w:abstractNumId w:val="7"/>
   </w:num>
   <w:num w:numId="6">
     <w:abstractNumId w:val="5"/>
@@ -12561,22 +12173,19 @@
     <w:abstractNumId w:val="2"/>
   </w:num>
   <w:num w:numId="8">
-    <w:abstractNumId w:val="12"/>
+    <w:abstractNumId w:val="11"/>
   </w:num>
   <w:num w:numId="9">
-    <w:abstractNumId w:val="11"/>
+    <w:abstractNumId w:val="10"/>
   </w:num>
   <w:num w:numId="10">
     <w:abstractNumId w:val="4"/>
   </w:num>
   <w:num w:numId="11">
-    <w:abstractNumId w:val="9"/>
+    <w:abstractNumId w:val="8"/>
   </w:num>
   <w:num w:numId="12">
     <w:abstractNumId w:val="0"/>
-  </w:num>
-  <w:num w:numId="13">
-    <w:abstractNumId w:val="6"/>
   </w:num>
 </w:numbering>
 </file>
@@ -14057,7 +13666,7 @@
 </file>
 
 <file path=customXml/itemProps1.xml><?xml version="1.0" encoding="utf-8"?>
-<ds:datastoreItem xmlns:ds="http://schemas.openxmlformats.org/officeDocument/2006/customXml" ds:itemID="{7E044FD1-BD77-47EF-8334-EA4EC151DC03}">
+<ds:datastoreItem xmlns:ds="http://schemas.openxmlformats.org/officeDocument/2006/customXml" ds:itemID="{A27A95AD-B746-4268-BAB7-5545965AD144}">
   <ds:schemaRefs>
     <ds:schemaRef ds:uri="http://schemas.openxmlformats.org/officeDocument/2006/bibliography"/>
   </ds:schemaRefs>

</xml_diff>